<commit_message>
Tiny tweaks to "finding v from e" lab
</commit_message>
<xml_diff>
--- a/StudentGuideModule2/finding_v_from_e/fig2.docx
+++ b/StudentGuideModule2/finding_v_from_e/fig2.docx
@@ -493,6 +493,11 @@
                           <a:prstGeom prst="line">
                             <a:avLst/>
                           </a:prstGeom>
+                          <a:ln>
+                            <a:solidFill>
+                              <a:schemeClr val="tx1"/>
+                            </a:solidFill>
+                          </a:ln>
                         </wps:spPr>
                         <wps:style>
                           <a:lnRef idx="1">
@@ -716,7 +721,7 @@
           </mc:Choice>
           <mc:Fallback>
             <w:pict>
-              <v:group id="Group 42" o:spid="_x0000_s1026" style="position:absolute;margin-left:52.75pt;margin-top:29.1pt;width:179.6pt;height:132.65pt;z-index:251659264" coordsize="22809,16846" o:gfxdata="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">
+              <v:group id="Group 42" o:spid="_x0000_s1026" style="position:absolute;margin-left:52.75pt;margin-top:29.1pt;width:179.6pt;height:132.65pt;z-index:251659264" coordsize="22809,16846" o:gfxdata="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">
                 <v:group id="Group 21" o:spid="_x0000_s1027" style="position:absolute;width:22809;height:16846" coordorigin="1405" coordsize="22815,16851" o:gfxdata="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">
                   <v:shapetype id="_x0000_t32" coordsize="21600,21600" o:spt="32" o:oned="t" path="m,l21600,21600e" filled="f">
                     <v:path arrowok="t" fillok="f" o:connecttype="none"/>
@@ -823,7 +828,7 @@
                 <v:line id="Straight Connector 29" o:spid="_x0000_s1035" style="position:absolute;visibility:visible;mso-wrap-style:square" from="3842,7684" to="4756,7684" o:connectortype="straight" o:gfxdata="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" strokecolor="black [3213]"/>
                 <v:line id="Straight Connector 30" o:spid="_x0000_s1036" style="position:absolute;visibility:visible;mso-wrap-style:square" from="3842,6531" to="4756,6531" o:connectortype="straight" o:gfxdata="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" strokecolor="black [3213]"/>
                 <v:line id="Straight Connector 31" o:spid="_x0000_s1037" style="position:absolute;visibility:visible;mso-wrap-style:square" from="7530,7991" to="7530,8905" o:connectortype="straight" o:gfxdata="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" strokecolor="black [3213]"/>
-                <v:line id="Straight Connector 32" o:spid="_x0000_s1038" style="position:absolute;visibility:visible;mso-wrap-style:square" from="11526,7991" to="11526,8905" o:connectortype="straight" o:gfxdata="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" strokecolor="#4579b8 [3044]"/>
+                <v:line id="Straight Connector 32" o:spid="_x0000_s1038" style="position:absolute;visibility:visible;mso-wrap-style:square" from="11526,7991" to="11526,8905" o:connectortype="straight" o:gfxdata="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" strokecolor="black [3213]"/>
                 <v:line id="Straight Connector 33" o:spid="_x0000_s1039" style="position:absolute;visibility:visible;mso-wrap-style:square" from="15521,7991" to="15521,8905" o:connectortype="straight" o:gfxdata="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" strokecolor="black [3213]"/>
                 <v:line id="Straight Connector 37" o:spid="_x0000_s1040" style="position:absolute;visibility:visible;mso-wrap-style:square" from="3765,14676" to="4673,14676" o:connectortype="straight" o:gfxdata="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" strokecolor="black [3213]"/>
                 <v:line id="Straight Connector 38" o:spid="_x0000_s1041" style="position:absolute;visibility:visible;mso-wrap-style:square" from="3765,10066" to="4673,10066" o:connectortype="straight" o:gfxdata="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" strokecolor="black [3213]"/>

</xml_diff>